<commit_message>
Updated 5. Connection and Transmission/Plan for Backend and Front End.docx
</commit_message>
<xml_diff>
--- a/5. Connection and Transmission/Plan for Backend and Front End.docx
+++ b/5. Connection and Transmission/Plan for Backend and Front End.docx
@@ -28,8 +28,353 @@
         </w:numPr>
       </w:pPr>
       <w:r>
-        <w:t>MQTT Protocol for connection – need to determine MQTT 5 vs MQTT 3</w:t>
-      </w:r>
+        <w:t>AWS IoT Core</w:t>
+      </w:r>
+    </w:p>
+    <w:p>
+      <w:pPr>
+        <w:pStyle w:val="ListParagraph"/>
+        <w:numPr>
+          <w:ilvl w:val="1"/>
+          <w:numId w:val="3"/>
+        </w:numPr>
+        <w:ind w:left="1080"/>
+      </w:pPr>
+      <w:r>
+        <w:t>Setup</w:t>
+      </w:r>
+    </w:p>
+    <w:p>
+      <w:pPr>
+        <w:pStyle w:val="ListParagraph"/>
+        <w:numPr>
+          <w:ilvl w:val="2"/>
+          <w:numId w:val="3"/>
+        </w:numPr>
+        <w:ind w:left="1800"/>
+      </w:pPr>
+      <w:r>
+        <w:t>Prepare device</w:t>
+      </w:r>
+    </w:p>
+    <w:p>
+      <w:pPr>
+        <w:pStyle w:val="ListParagraph"/>
+        <w:ind w:left="1800"/>
+      </w:pPr>
+    </w:p>
+    <w:p>
+      <w:pPr>
+        <w:pStyle w:val="ListParagraph"/>
+        <w:ind w:left="1800"/>
+      </w:pPr>
+      <w:r>
+        <w:rPr>
+          <w:noProof/>
+        </w:rPr>
+        <w:drawing>
+          <wp:inline distT="0" distB="0" distL="0" distR="0" wp14:anchorId="73FC23B2" wp14:editId="35EA2DE6">
+            <wp:extent cx="5020056" cy="4550644"/>
+            <wp:effectExtent l="0" t="0" r="9525" b="2540"/>
+            <wp:docPr id="733009625" name="Picture 1"/>
+            <wp:cNvGraphicFramePr>
+              <a:graphicFrameLocks xmlns:a="http://schemas.openxmlformats.org/drawingml/2006/main" noChangeAspect="1"/>
+            </wp:cNvGraphicFramePr>
+            <a:graphic xmlns:a="http://schemas.openxmlformats.org/drawingml/2006/main">
+              <a:graphicData uri="http://schemas.openxmlformats.org/drawingml/2006/picture">
+                <pic:pic xmlns:pic="http://schemas.openxmlformats.org/drawingml/2006/picture">
+                  <pic:nvPicPr>
+                    <pic:cNvPr id="733009625" name=""/>
+                    <pic:cNvPicPr/>
+                  </pic:nvPicPr>
+                  <pic:blipFill>
+                    <a:blip r:embed="rId5"/>
+                    <a:stretch>
+                      <a:fillRect/>
+                    </a:stretch>
+                  </pic:blipFill>
+                  <pic:spPr>
+                    <a:xfrm>
+                      <a:off x="0" y="0"/>
+                      <a:ext cx="5054722" cy="4582068"/>
+                    </a:xfrm>
+                    <a:prstGeom prst="rect">
+                      <a:avLst/>
+                    </a:prstGeom>
+                  </pic:spPr>
+                </pic:pic>
+              </a:graphicData>
+            </a:graphic>
+          </wp:inline>
+        </w:drawing>
+      </w:r>
+    </w:p>
+    <w:p>
+      <w:pPr>
+        <w:pStyle w:val="ListParagraph"/>
+        <w:ind w:left="1800"/>
+      </w:pPr>
+    </w:p>
+    <w:p>
+      <w:pPr>
+        <w:pStyle w:val="ListParagraph"/>
+        <w:ind w:left="1800"/>
+      </w:pPr>
+      <w:r>
+        <w:drawing>
+          <wp:inline distT="0" distB="0" distL="0" distR="0" wp14:anchorId="3E62E675" wp14:editId="006851DA">
+            <wp:extent cx="4228775" cy="2589926"/>
+            <wp:effectExtent l="0" t="0" r="635" b="1270"/>
+            <wp:docPr id="971659083" name="Picture 1"/>
+            <wp:cNvGraphicFramePr>
+              <a:graphicFrameLocks xmlns:a="http://schemas.openxmlformats.org/drawingml/2006/main" noChangeAspect="1"/>
+            </wp:cNvGraphicFramePr>
+            <a:graphic xmlns:a="http://schemas.openxmlformats.org/drawingml/2006/main">
+              <a:graphicData uri="http://schemas.openxmlformats.org/drawingml/2006/picture">
+                <pic:pic xmlns:pic="http://schemas.openxmlformats.org/drawingml/2006/picture">
+                  <pic:nvPicPr>
+                    <pic:cNvPr id="971659083" name=""/>
+                    <pic:cNvPicPr/>
+                  </pic:nvPicPr>
+                  <pic:blipFill>
+                    <a:blip r:embed="rId6"/>
+                    <a:stretch>
+                      <a:fillRect/>
+                    </a:stretch>
+                  </pic:blipFill>
+                  <pic:spPr>
+                    <a:xfrm>
+                      <a:off x="0" y="0"/>
+                      <a:ext cx="4239151" cy="2596281"/>
+                    </a:xfrm>
+                    <a:prstGeom prst="rect">
+                      <a:avLst/>
+                    </a:prstGeom>
+                  </pic:spPr>
+                </pic:pic>
+              </a:graphicData>
+            </a:graphic>
+          </wp:inline>
+        </w:drawing>
+      </w:r>
+    </w:p>
+    <w:p>
+      <w:pPr>
+        <w:pStyle w:val="ListParagraph"/>
+        <w:numPr>
+          <w:ilvl w:val="2"/>
+          <w:numId w:val="3"/>
+        </w:numPr>
+        <w:ind w:left="1800"/>
+      </w:pPr>
+      <w:r>
+        <w:t>Register and secure device</w:t>
+      </w:r>
+    </w:p>
+    <w:p>
+      <w:pPr>
+        <w:pStyle w:val="ListParagraph"/>
+        <w:ind w:left="1800"/>
+      </w:pPr>
+    </w:p>
+    <w:p>
+      <w:pPr>
+        <w:pStyle w:val="ListParagraph"/>
+        <w:ind w:left="1800"/>
+      </w:pPr>
+      <w:r>
+        <w:rPr>
+          <w:noProof/>
+        </w:rPr>
+        <w:drawing>
+          <wp:inline distT="0" distB="0" distL="0" distR="0" wp14:anchorId="208D3593" wp14:editId="1ADB6F04">
+            <wp:extent cx="4205848" cy="3341473"/>
+            <wp:effectExtent l="0" t="0" r="4445" b="0"/>
+            <wp:docPr id="133553525" name="Picture 1"/>
+            <wp:cNvGraphicFramePr>
+              <a:graphicFrameLocks xmlns:a="http://schemas.openxmlformats.org/drawingml/2006/main" noChangeAspect="1"/>
+            </wp:cNvGraphicFramePr>
+            <a:graphic xmlns:a="http://schemas.openxmlformats.org/drawingml/2006/main">
+              <a:graphicData uri="http://schemas.openxmlformats.org/drawingml/2006/picture">
+                <pic:pic xmlns:pic="http://schemas.openxmlformats.org/drawingml/2006/picture">
+                  <pic:nvPicPr>
+                    <pic:cNvPr id="133553525" name=""/>
+                    <pic:cNvPicPr/>
+                  </pic:nvPicPr>
+                  <pic:blipFill>
+                    <a:blip r:embed="rId7"/>
+                    <a:stretch>
+                      <a:fillRect/>
+                    </a:stretch>
+                  </pic:blipFill>
+                  <pic:spPr>
+                    <a:xfrm>
+                      <a:off x="0" y="0"/>
+                      <a:ext cx="4208896" cy="3343895"/>
+                    </a:xfrm>
+                    <a:prstGeom prst="rect">
+                      <a:avLst/>
+                    </a:prstGeom>
+                  </pic:spPr>
+                </pic:pic>
+              </a:graphicData>
+            </a:graphic>
+          </wp:inline>
+        </w:drawing>
+      </w:r>
+    </w:p>
+    <w:p>
+      <w:pPr>
+        <w:pStyle w:val="ListParagraph"/>
+        <w:numPr>
+          <w:ilvl w:val="2"/>
+          <w:numId w:val="3"/>
+        </w:numPr>
+        <w:ind w:left="1800"/>
+      </w:pPr>
+      <w:r>
+        <w:t>Choose platform and SDK</w:t>
+      </w:r>
+    </w:p>
+    <w:p>
+      <w:pPr>
+        <w:pStyle w:val="ListParagraph"/>
+        <w:ind w:left="1800"/>
+      </w:pPr>
+    </w:p>
+    <w:p>
+      <w:pPr>
+        <w:pStyle w:val="ListParagraph"/>
+        <w:ind w:left="1800"/>
+      </w:pPr>
+      <w:r>
+        <w:rPr>
+          <w:noProof/>
+        </w:rPr>
+        <w:drawing>
+          <wp:inline distT="0" distB="0" distL="0" distR="0" wp14:anchorId="20B95B91" wp14:editId="205C828F">
+            <wp:extent cx="4200422" cy="3483754"/>
+            <wp:effectExtent l="0" t="0" r="0" b="2540"/>
+            <wp:docPr id="110192849" name="Picture 1" descr="A screenshot of a computer&#10;&#10;Description automatically generated"/>
+            <wp:cNvGraphicFramePr>
+              <a:graphicFrameLocks xmlns:a="http://schemas.openxmlformats.org/drawingml/2006/main" noChangeAspect="1"/>
+            </wp:cNvGraphicFramePr>
+            <a:graphic xmlns:a="http://schemas.openxmlformats.org/drawingml/2006/main">
+              <a:graphicData uri="http://schemas.openxmlformats.org/drawingml/2006/picture">
+                <pic:pic xmlns:pic="http://schemas.openxmlformats.org/drawingml/2006/picture">
+                  <pic:nvPicPr>
+                    <pic:cNvPr id="110192849" name="Picture 1" descr="A screenshot of a computer&#10;&#10;Description automatically generated"/>
+                    <pic:cNvPicPr/>
+                  </pic:nvPicPr>
+                  <pic:blipFill>
+                    <a:blip r:embed="rId8"/>
+                    <a:stretch>
+                      <a:fillRect/>
+                    </a:stretch>
+                  </pic:blipFill>
+                  <pic:spPr>
+                    <a:xfrm>
+                      <a:off x="0" y="0"/>
+                      <a:ext cx="4207215" cy="3489388"/>
+                    </a:xfrm>
+                    <a:prstGeom prst="rect">
+                      <a:avLst/>
+                    </a:prstGeom>
+                  </pic:spPr>
+                </pic:pic>
+              </a:graphicData>
+            </a:graphic>
+          </wp:inline>
+        </w:drawing>
+      </w:r>
+    </w:p>
+    <w:p>
+      <w:pPr>
+        <w:pStyle w:val="ListParagraph"/>
+        <w:ind w:left="1800"/>
+      </w:pPr>
+    </w:p>
+    <w:p>
+      <w:pPr>
+        <w:pStyle w:val="ListParagraph"/>
+        <w:numPr>
+          <w:ilvl w:val="2"/>
+          <w:numId w:val="3"/>
+        </w:numPr>
+        <w:ind w:left="1800"/>
+      </w:pPr>
+      <w:r>
+        <w:t>Download connection kit</w:t>
+      </w:r>
+    </w:p>
+    <w:p>
+      <w:pPr>
+        <w:pStyle w:val="ListParagraph"/>
+        <w:ind w:left="1800"/>
+      </w:pPr>
+      <w:r>
+        <w:rPr>
+          <w:noProof/>
+        </w:rPr>
+        <w:lastRenderedPageBreak/>
+        <w:drawing>
+          <wp:inline distT="0" distB="0" distL="0" distR="0" wp14:anchorId="402600E2" wp14:editId="2C583FB3">
+            <wp:extent cx="4286147" cy="3405269"/>
+            <wp:effectExtent l="0" t="0" r="635" b="5080"/>
+            <wp:docPr id="234985366" name="Picture 1" descr="A screenshot of a computer&#10;&#10;Description automatically generated"/>
+            <wp:cNvGraphicFramePr>
+              <a:graphicFrameLocks xmlns:a="http://schemas.openxmlformats.org/drawingml/2006/main" noChangeAspect="1"/>
+            </wp:cNvGraphicFramePr>
+            <a:graphic xmlns:a="http://schemas.openxmlformats.org/drawingml/2006/main">
+              <a:graphicData uri="http://schemas.openxmlformats.org/drawingml/2006/picture">
+                <pic:pic xmlns:pic="http://schemas.openxmlformats.org/drawingml/2006/picture">
+                  <pic:nvPicPr>
+                    <pic:cNvPr id="234985366" name="Picture 1" descr="A screenshot of a computer&#10;&#10;Description automatically generated"/>
+                    <pic:cNvPicPr/>
+                  </pic:nvPicPr>
+                  <pic:blipFill>
+                    <a:blip r:embed="rId7"/>
+                    <a:stretch>
+                      <a:fillRect/>
+                    </a:stretch>
+                  </pic:blipFill>
+                  <pic:spPr>
+                    <a:xfrm>
+                      <a:off x="0" y="0"/>
+                      <a:ext cx="4296615" cy="3413586"/>
+                    </a:xfrm>
+                    <a:prstGeom prst="rect">
+                      <a:avLst/>
+                    </a:prstGeom>
+                  </pic:spPr>
+                </pic:pic>
+              </a:graphicData>
+            </a:graphic>
+          </wp:inline>
+        </w:drawing>
+      </w:r>
+    </w:p>
+    <w:p>
+      <w:pPr>
+        <w:pStyle w:val="ListParagraph"/>
+        <w:numPr>
+          <w:ilvl w:val="2"/>
+          <w:numId w:val="3"/>
+        </w:numPr>
+        <w:ind w:left="1800"/>
+      </w:pPr>
+      <w:r>
+        <w:t>Run connection kit</w:t>
+      </w:r>
+      <w:r>
+        <w:t xml:space="preserve"> on device</w:t>
+      </w:r>
+    </w:p>
+    <w:p>
+      <w:pPr>
+        <w:pStyle w:val="ListParagraph"/>
+        <w:ind w:left="1800"/>
+      </w:pPr>
     </w:p>
     <w:p>
       <w:pPr>
@@ -40,7 +385,7 @@
         </w:numPr>
       </w:pPr>
       <w:r>
-        <w:t>AWS IoT Core</w:t>
+        <w:t>MQTT Protocol for connection – need to determine MQTT 5 vs MQTT 3</w:t>
       </w:r>
     </w:p>
     <w:p>
@@ -76,13 +421,8 @@
         </w:numPr>
       </w:pPr>
       <w:r>
-        <w:t xml:space="preserve">AWS Amplify Studio for building the </w:t>
-      </w:r>
-      <w:proofErr w:type="gramStart"/>
-      <w:r>
-        <w:t>WebApp</w:t>
-      </w:r>
-      <w:proofErr w:type="gramEnd"/>
+        <w:t>AWS Amplify Studio for building the WebApp</w:t>
+      </w:r>
     </w:p>
     <w:p>
       <w:pPr>
@@ -147,13 +487,8 @@
         </w:numPr>
       </w:pPr>
       <w:r>
-        <w:t xml:space="preserve">…. Not sure need to look into </w:t>
-      </w:r>
-      <w:proofErr w:type="gramStart"/>
-      <w:r>
-        <w:t>this</w:t>
-      </w:r>
-      <w:proofErr w:type="gramEnd"/>
+        <w:t>…. Not sure need to look into this</w:t>
+      </w:r>
     </w:p>
     <w:sectPr>
       <w:pgSz w:w="11906" w:h="16838"/>
@@ -170,7 +505,7 @@
   <w:abstractNum w:abstractNumId="0" w15:restartNumberingAfterBreak="0">
     <w:nsid w:val="01F25E07"/>
     <w:multiLevelType w:val="hybridMultilevel"/>
-    <w:tmpl w:val="62FA7EC8"/>
+    <w:tmpl w:val="CC323F16"/>
     <w:lvl w:ilvl="0" w:tplc="0C09000F">
       <w:start w:val="1"/>
       <w:numFmt w:val="decimal"/>
@@ -257,6 +592,95 @@
     </w:lvl>
   </w:abstractNum>
   <w:abstractNum w:abstractNumId="1" w15:restartNumberingAfterBreak="0">
+    <w:nsid w:val="33016A39"/>
+    <w:multiLevelType w:val="hybridMultilevel"/>
+    <w:tmpl w:val="D6E0D7BE"/>
+    <w:lvl w:ilvl="0" w:tplc="FFFFFFFF">
+      <w:start w:val="1"/>
+      <w:numFmt w:val="decimal"/>
+      <w:lvlText w:val="%1."/>
+      <w:lvlJc w:val="left"/>
+      <w:pPr>
+        <w:ind w:left="720" w:hanging="360"/>
+      </w:pPr>
+      <w:rPr>
+        <w:rFonts w:hint="default"/>
+      </w:rPr>
+    </w:lvl>
+    <w:lvl w:ilvl="1" w:tplc="0C09000F">
+      <w:start w:val="1"/>
+      <w:numFmt w:val="decimal"/>
+      <w:lvlText w:val="%2."/>
+      <w:lvlJc w:val="left"/>
+      <w:pPr>
+        <w:ind w:left="1440" w:hanging="360"/>
+      </w:pPr>
+    </w:lvl>
+    <w:lvl w:ilvl="2" w:tplc="FFFFFFFF">
+      <w:start w:val="1"/>
+      <w:numFmt w:val="lowerRoman"/>
+      <w:lvlText w:val="%3."/>
+      <w:lvlJc w:val="right"/>
+      <w:pPr>
+        <w:ind w:left="2160" w:hanging="180"/>
+      </w:pPr>
+    </w:lvl>
+    <w:lvl w:ilvl="3" w:tplc="FFFFFFFF">
+      <w:start w:val="1"/>
+      <w:numFmt w:val="decimal"/>
+      <w:lvlText w:val="%4."/>
+      <w:lvlJc w:val="left"/>
+      <w:pPr>
+        <w:ind w:left="2880" w:hanging="360"/>
+      </w:pPr>
+    </w:lvl>
+    <w:lvl w:ilvl="4" w:tplc="FFFFFFFF" w:tentative="1">
+      <w:start w:val="1"/>
+      <w:numFmt w:val="lowerLetter"/>
+      <w:lvlText w:val="%5."/>
+      <w:lvlJc w:val="left"/>
+      <w:pPr>
+        <w:ind w:left="3600" w:hanging="360"/>
+      </w:pPr>
+    </w:lvl>
+    <w:lvl w:ilvl="5" w:tplc="FFFFFFFF" w:tentative="1">
+      <w:start w:val="1"/>
+      <w:numFmt w:val="lowerRoman"/>
+      <w:lvlText w:val="%6."/>
+      <w:lvlJc w:val="right"/>
+      <w:pPr>
+        <w:ind w:left="4320" w:hanging="180"/>
+      </w:pPr>
+    </w:lvl>
+    <w:lvl w:ilvl="6" w:tplc="FFFFFFFF" w:tentative="1">
+      <w:start w:val="1"/>
+      <w:numFmt w:val="decimal"/>
+      <w:lvlText w:val="%7."/>
+      <w:lvlJc w:val="left"/>
+      <w:pPr>
+        <w:ind w:left="5040" w:hanging="360"/>
+      </w:pPr>
+    </w:lvl>
+    <w:lvl w:ilvl="7" w:tplc="FFFFFFFF" w:tentative="1">
+      <w:start w:val="1"/>
+      <w:numFmt w:val="lowerLetter"/>
+      <w:lvlText w:val="%8."/>
+      <w:lvlJc w:val="left"/>
+      <w:pPr>
+        <w:ind w:left="5760" w:hanging="360"/>
+      </w:pPr>
+    </w:lvl>
+    <w:lvl w:ilvl="8" w:tplc="FFFFFFFF" w:tentative="1">
+      <w:start w:val="1"/>
+      <w:numFmt w:val="lowerRoman"/>
+      <w:lvlText w:val="%9."/>
+      <w:lvlJc w:val="right"/>
+      <w:pPr>
+        <w:ind w:left="6480" w:hanging="180"/>
+      </w:pPr>
+    </w:lvl>
+  </w:abstractNum>
+  <w:abstractNum w:abstractNumId="2" w15:restartNumberingAfterBreak="0">
     <w:nsid w:val="609A3575"/>
     <w:multiLevelType w:val="hybridMultilevel"/>
     <w:tmpl w:val="1F1A8D66"/>
@@ -349,6 +773,9 @@
     <w:abstractNumId w:val="0"/>
   </w:num>
   <w:num w:numId="2" w16cid:durableId="507334110">
+    <w:abstractNumId w:val="2"/>
+  </w:num>
+  <w:num w:numId="3" w16cid:durableId="1338114080">
     <w:abstractNumId w:val="1"/>
   </w:num>
 </w:numbering>

</xml_diff>

<commit_message>
Updated code and plan for AWS IoT Core
</commit_message>
<xml_diff>
--- a/5. Connection and Transmission/Plan for Backend and Front End.docx
+++ b/5. Connection and Transmission/Plan for Backend and Front End.docx
@@ -5,18 +5,6 @@
     <w:p>
       <w:r>
         <w:t>Communication to a Database Proposed architecture for minimum functionality (Work in Progress):</w:t>
-      </w:r>
-    </w:p>
-    <w:p>
-      <w:pPr>
-        <w:pStyle w:val="ListParagraph"/>
-        <w:numPr>
-          <w:ilvl w:val="0"/>
-          <w:numId w:val="1"/>
-        </w:numPr>
-      </w:pPr>
-      <w:r>
-        <w:t>Python Script on Raspberry Pi</w:t>
       </w:r>
     </w:p>
     <w:p>
@@ -186,6 +174,7 @@
         <w:rPr>
           <w:noProof/>
         </w:rPr>
+        <w:lastRenderedPageBreak/>
         <w:drawing>
           <wp:inline distT="0" distB="0" distL="0" distR="0" wp14:anchorId="208D3593" wp14:editId="1ADB6F04">
             <wp:extent cx="4205848" cy="3341473"/>
@@ -289,10 +278,9 @@
       </w:r>
     </w:p>
     <w:p>
-      <w:pPr>
-        <w:pStyle w:val="ListParagraph"/>
-        <w:ind w:left="1800"/>
-      </w:pPr>
+      <w:r>
+        <w:br w:type="page"/>
+      </w:r>
     </w:p>
     <w:p>
       <w:pPr>
@@ -304,6 +292,7 @@
         <w:ind w:left="1800"/>
       </w:pPr>
       <w:r>
+        <w:lastRenderedPageBreak/>
         <w:t>Download connection kit</w:t>
       </w:r>
     </w:p>
@@ -312,16 +301,18 @@
         <w:pStyle w:val="ListParagraph"/>
         <w:ind w:left="1800"/>
       </w:pPr>
-      <w:r>
-        <w:rPr>
-          <w:noProof/>
-        </w:rPr>
-        <w:lastRenderedPageBreak/>
+    </w:p>
+    <w:p>
+      <w:pPr>
+        <w:pStyle w:val="ListParagraph"/>
+        <w:ind w:left="1800"/>
+      </w:pPr>
+      <w:r>
         <w:drawing>
-          <wp:inline distT="0" distB="0" distL="0" distR="0" wp14:anchorId="402600E2" wp14:editId="2C583FB3">
-            <wp:extent cx="4286147" cy="3405269"/>
-            <wp:effectExtent l="0" t="0" r="635" b="5080"/>
-            <wp:docPr id="234985366" name="Picture 1" descr="A screenshot of a computer&#10;&#10;Description automatically generated"/>
+          <wp:inline distT="0" distB="0" distL="0" distR="0" wp14:anchorId="16B78519" wp14:editId="4D799E35">
+            <wp:extent cx="4208370" cy="3838634"/>
+            <wp:effectExtent l="0" t="0" r="1905" b="0"/>
+            <wp:docPr id="59552689" name="Picture 1" descr="A screenshot of a software&#10;&#10;Description automatically generated"/>
             <wp:cNvGraphicFramePr>
               <a:graphicFrameLocks xmlns:a="http://schemas.openxmlformats.org/drawingml/2006/main" noChangeAspect="1"/>
             </wp:cNvGraphicFramePr>
@@ -329,11 +320,11 @@
               <a:graphicData uri="http://schemas.openxmlformats.org/drawingml/2006/picture">
                 <pic:pic xmlns:pic="http://schemas.openxmlformats.org/drawingml/2006/picture">
                   <pic:nvPicPr>
-                    <pic:cNvPr id="234985366" name="Picture 1" descr="A screenshot of a computer&#10;&#10;Description automatically generated"/>
+                    <pic:cNvPr id="59552689" name="Picture 1" descr="A screenshot of a software&#10;&#10;Description automatically generated"/>
                     <pic:cNvPicPr/>
                   </pic:nvPicPr>
                   <pic:blipFill>
-                    <a:blip r:embed="rId7"/>
+                    <a:blip r:embed="rId9"/>
                     <a:stretch>
                       <a:fillRect/>
                     </a:stretch>
@@ -341,7 +332,7 @@
                   <pic:spPr>
                     <a:xfrm>
                       <a:off x="0" y="0"/>
-                      <a:ext cx="4296615" cy="3413586"/>
+                      <a:ext cx="4222599" cy="3851613"/>
                     </a:xfrm>
                     <a:prstGeom prst="rect">
                       <a:avLst/>
@@ -357,6 +348,73 @@
     <w:p>
       <w:pPr>
         <w:pStyle w:val="ListParagraph"/>
+        <w:ind w:left="1800"/>
+      </w:pPr>
+    </w:p>
+    <w:p>
+      <w:pPr>
+        <w:pStyle w:val="ListParagraph"/>
+        <w:ind w:left="1800"/>
+      </w:pPr>
+      <w:r>
+        <w:rPr>
+          <w:noProof/>
+        </w:rPr>
+        <w:drawing>
+          <wp:inline distT="0" distB="0" distL="0" distR="0" wp14:anchorId="56ED6E24" wp14:editId="6DA73AD6">
+            <wp:extent cx="4201382" cy="2849276"/>
+            <wp:effectExtent l="0" t="0" r="8890" b="8255"/>
+            <wp:docPr id="443879917" name="Picture 1" descr="A screenshot of a computer&#10;&#10;Description automatically generated"/>
+            <wp:cNvGraphicFramePr>
+              <a:graphicFrameLocks xmlns:a="http://schemas.openxmlformats.org/drawingml/2006/main" noChangeAspect="1"/>
+            </wp:cNvGraphicFramePr>
+            <a:graphic xmlns:a="http://schemas.openxmlformats.org/drawingml/2006/main">
+              <a:graphicData uri="http://schemas.openxmlformats.org/drawingml/2006/picture">
+                <pic:pic xmlns:pic="http://schemas.openxmlformats.org/drawingml/2006/picture">
+                  <pic:nvPicPr>
+                    <pic:cNvPr id="443879917" name="Picture 1" descr="A screenshot of a computer&#10;&#10;Description automatically generated"/>
+                    <pic:cNvPicPr>
+                      <a:picLocks noChangeAspect="1" noChangeArrowheads="1"/>
+                    </pic:cNvPicPr>
+                  </pic:nvPicPr>
+                  <pic:blipFill>
+                    <a:blip r:embed="rId10">
+                      <a:extLst>
+                        <a:ext uri="{28A0092B-C50C-407E-A947-70E740481C1C}">
+                          <a14:useLocalDpi xmlns:a14="http://schemas.microsoft.com/office/drawing/2010/main" val="0"/>
+                        </a:ext>
+                      </a:extLst>
+                    </a:blip>
+                    <a:srcRect/>
+                    <a:stretch>
+                      <a:fillRect/>
+                    </a:stretch>
+                  </pic:blipFill>
+                  <pic:spPr bwMode="auto">
+                    <a:xfrm>
+                      <a:off x="0" y="0"/>
+                      <a:ext cx="4214068" cy="2857879"/>
+                    </a:xfrm>
+                    <a:prstGeom prst="rect">
+                      <a:avLst/>
+                    </a:prstGeom>
+                    <a:noFill/>
+                  </pic:spPr>
+                </pic:pic>
+              </a:graphicData>
+            </a:graphic>
+          </wp:inline>
+        </w:drawing>
+      </w:r>
+    </w:p>
+    <w:p>
+      <w:r>
+        <w:br w:type="page"/>
+      </w:r>
+    </w:p>
+    <w:p>
+      <w:pPr>
+        <w:pStyle w:val="ListParagraph"/>
         <w:numPr>
           <w:ilvl w:val="2"/>
           <w:numId w:val="3"/>
@@ -364,6 +422,7 @@
         <w:ind w:left="1800"/>
       </w:pPr>
       <w:r>
+        <w:lastRenderedPageBreak/>
         <w:t>Run connection kit</w:t>
       </w:r>
       <w:r>
@@ -375,6 +434,179 @@
         <w:pStyle w:val="ListParagraph"/>
         <w:ind w:left="1800"/>
       </w:pPr>
+      <w:r>
+        <w:drawing>
+          <wp:inline distT="0" distB="0" distL="0" distR="0" wp14:anchorId="1AC14672" wp14:editId="6E595CC4">
+            <wp:extent cx="4760403" cy="3249373"/>
+            <wp:effectExtent l="0" t="0" r="2540" b="8255"/>
+            <wp:docPr id="1943768196" name="Picture 1" descr="A screenshot of a computer&#10;&#10;Description automatically generated"/>
+            <wp:cNvGraphicFramePr>
+              <a:graphicFrameLocks xmlns:a="http://schemas.openxmlformats.org/drawingml/2006/main" noChangeAspect="1"/>
+            </wp:cNvGraphicFramePr>
+            <a:graphic xmlns:a="http://schemas.openxmlformats.org/drawingml/2006/main">
+              <a:graphicData uri="http://schemas.openxmlformats.org/drawingml/2006/picture">
+                <pic:pic xmlns:pic="http://schemas.openxmlformats.org/drawingml/2006/picture">
+                  <pic:nvPicPr>
+                    <pic:cNvPr id="1943768196" name="Picture 1" descr="A screenshot of a computer&#10;&#10;Description automatically generated"/>
+                    <pic:cNvPicPr/>
+                  </pic:nvPicPr>
+                  <pic:blipFill>
+                    <a:blip r:embed="rId11"/>
+                    <a:stretch>
+                      <a:fillRect/>
+                    </a:stretch>
+                  </pic:blipFill>
+                  <pic:spPr>
+                    <a:xfrm>
+                      <a:off x="0" y="0"/>
+                      <a:ext cx="4766768" cy="3253717"/>
+                    </a:xfrm>
+                    <a:prstGeom prst="rect">
+                      <a:avLst/>
+                    </a:prstGeom>
+                  </pic:spPr>
+                </pic:pic>
+              </a:graphicData>
+            </a:graphic>
+          </wp:inline>
+        </w:drawing>
+      </w:r>
+    </w:p>
+    <w:p>
+      <w:pPr>
+        <w:pStyle w:val="ListParagraph"/>
+        <w:ind w:left="1800"/>
+      </w:pPr>
+    </w:p>
+    <w:p>
+      <w:pPr>
+        <w:pStyle w:val="ListParagraph"/>
+        <w:ind w:left="1800"/>
+      </w:pPr>
+      <w:r>
+        <w:drawing>
+          <wp:inline distT="0" distB="0" distL="0" distR="0" wp14:anchorId="69778288" wp14:editId="5FD19238">
+            <wp:extent cx="5731510" cy="4681855"/>
+            <wp:effectExtent l="0" t="0" r="2540" b="4445"/>
+            <wp:docPr id="1916517092" name="Picture 1" descr="A screenshot of a computer&#10;&#10;Description automatically generated"/>
+            <wp:cNvGraphicFramePr>
+              <a:graphicFrameLocks xmlns:a="http://schemas.openxmlformats.org/drawingml/2006/main" noChangeAspect="1"/>
+            </wp:cNvGraphicFramePr>
+            <a:graphic xmlns:a="http://schemas.openxmlformats.org/drawingml/2006/main">
+              <a:graphicData uri="http://schemas.openxmlformats.org/drawingml/2006/picture">
+                <pic:pic xmlns:pic="http://schemas.openxmlformats.org/drawingml/2006/picture">
+                  <pic:nvPicPr>
+                    <pic:cNvPr id="1916517092" name="Picture 1" descr="A screenshot of a computer&#10;&#10;Description automatically generated"/>
+                    <pic:cNvPicPr/>
+                  </pic:nvPicPr>
+                  <pic:blipFill>
+                    <a:blip r:embed="rId12"/>
+                    <a:stretch>
+                      <a:fillRect/>
+                    </a:stretch>
+                  </pic:blipFill>
+                  <pic:spPr>
+                    <a:xfrm>
+                      <a:off x="0" y="0"/>
+                      <a:ext cx="5731510" cy="4681855"/>
+                    </a:xfrm>
+                    <a:prstGeom prst="rect">
+                      <a:avLst/>
+                    </a:prstGeom>
+                  </pic:spPr>
+                </pic:pic>
+              </a:graphicData>
+            </a:graphic>
+          </wp:inline>
+        </w:drawing>
+      </w:r>
+    </w:p>
+    <w:p>
+      <w:pPr>
+        <w:pStyle w:val="ListParagraph"/>
+        <w:ind w:left="1800"/>
+      </w:pPr>
+      <w:r>
+        <w:lastRenderedPageBreak/>
+        <w:drawing>
+          <wp:inline distT="0" distB="0" distL="0" distR="0" wp14:anchorId="17BFFF7B" wp14:editId="1553B2BC">
+            <wp:extent cx="4917694" cy="5434744"/>
+            <wp:effectExtent l="0" t="0" r="0" b="0"/>
+            <wp:docPr id="1196170329" name="Picture 1"/>
+            <wp:cNvGraphicFramePr>
+              <a:graphicFrameLocks xmlns:a="http://schemas.openxmlformats.org/drawingml/2006/main" noChangeAspect="1"/>
+            </wp:cNvGraphicFramePr>
+            <a:graphic xmlns:a="http://schemas.openxmlformats.org/drawingml/2006/main">
+              <a:graphicData uri="http://schemas.openxmlformats.org/drawingml/2006/picture">
+                <pic:pic xmlns:pic="http://schemas.openxmlformats.org/drawingml/2006/picture">
+                  <pic:nvPicPr>
+                    <pic:cNvPr id="1196170329" name=""/>
+                    <pic:cNvPicPr/>
+                  </pic:nvPicPr>
+                  <pic:blipFill>
+                    <a:blip r:embed="rId13"/>
+                    <a:stretch>
+                      <a:fillRect/>
+                    </a:stretch>
+                  </pic:blipFill>
+                  <pic:spPr>
+                    <a:xfrm>
+                      <a:off x="0" y="0"/>
+                      <a:ext cx="4919270" cy="5436486"/>
+                    </a:xfrm>
+                    <a:prstGeom prst="rect">
+                      <a:avLst/>
+                    </a:prstGeom>
+                  </pic:spPr>
+                </pic:pic>
+              </a:graphicData>
+            </a:graphic>
+          </wp:inline>
+        </w:drawing>
+      </w:r>
+    </w:p>
+    <w:p>
+      <w:pPr>
+        <w:pStyle w:val="ListParagraph"/>
+        <w:ind w:left="1800"/>
+      </w:pPr>
+      <w:r>
+        <w:drawing>
+          <wp:inline distT="0" distB="0" distL="0" distR="0" wp14:anchorId="586385E8" wp14:editId="5CB31D45">
+            <wp:extent cx="4881118" cy="1883011"/>
+            <wp:effectExtent l="0" t="0" r="0" b="3175"/>
+            <wp:docPr id="478928522" name="Picture 1" descr="A screenshot of a computer&#10;&#10;Description automatically generated"/>
+            <wp:cNvGraphicFramePr>
+              <a:graphicFrameLocks xmlns:a="http://schemas.openxmlformats.org/drawingml/2006/main" noChangeAspect="1"/>
+            </wp:cNvGraphicFramePr>
+            <a:graphic xmlns:a="http://schemas.openxmlformats.org/drawingml/2006/main">
+              <a:graphicData uri="http://schemas.openxmlformats.org/drawingml/2006/picture">
+                <pic:pic xmlns:pic="http://schemas.openxmlformats.org/drawingml/2006/picture">
+                  <pic:nvPicPr>
+                    <pic:cNvPr id="478928522" name="Picture 1" descr="A screenshot of a computer&#10;&#10;Description automatically generated"/>
+                    <pic:cNvPicPr/>
+                  </pic:nvPicPr>
+                  <pic:blipFill>
+                    <a:blip r:embed="rId14"/>
+                    <a:stretch>
+                      <a:fillRect/>
+                    </a:stretch>
+                  </pic:blipFill>
+                  <pic:spPr>
+                    <a:xfrm>
+                      <a:off x="0" y="0"/>
+                      <a:ext cx="4886954" cy="1885262"/>
+                    </a:xfrm>
+                    <a:prstGeom prst="rect">
+                      <a:avLst/>
+                    </a:prstGeom>
+                  </pic:spPr>
+                </pic:pic>
+              </a:graphicData>
+            </a:graphic>
+          </wp:inline>
+        </w:drawing>
+      </w:r>
     </w:p>
     <w:p>
       <w:pPr>
@@ -385,6 +617,18 @@
         </w:numPr>
       </w:pPr>
       <w:r>
+        <w:t>Python Script on Raspberry Pi</w:t>
+      </w:r>
+    </w:p>
+    <w:p>
+      <w:pPr>
+        <w:pStyle w:val="ListParagraph"/>
+        <w:numPr>
+          <w:ilvl w:val="1"/>
+          <w:numId w:val="1"/>
+        </w:numPr>
+      </w:pPr>
+      <w:r>
         <w:t>MQTT Protocol for connection – need to determine MQTT 5 vs MQTT 3</w:t>
       </w:r>
     </w:p>
@@ -439,6 +683,7 @@
     <w:p/>
     <w:p>
       <w:r>
+        <w:lastRenderedPageBreak/>
         <w:t>Communication to Database Proposed architecture for maximum functionality (livestreaming video) Work in Progress:</w:t>
       </w:r>
     </w:p>

</xml_diff>

<commit_message>
Updated Plan for Backend and Front End.docx with testing and setup screenshots
</commit_message>
<xml_diff>
--- a/5. Connection and Transmission/Plan for Backend and Front End.docx
+++ b/5. Connection and Transmission/Plan for Backend and Front End.docx
@@ -109,6 +109,9 @@
         <w:ind w:left="1800"/>
       </w:pPr>
       <w:r>
+        <w:rPr>
+          <w:noProof/>
+        </w:rPr>
         <w:drawing>
           <wp:inline distT="0" distB="0" distL="0" distR="0" wp14:anchorId="3E62E675" wp14:editId="006851DA">
             <wp:extent cx="4228775" cy="2589926"/>
@@ -308,6 +311,9 @@
         <w:ind w:left="1800"/>
       </w:pPr>
       <w:r>
+        <w:rPr>
+          <w:noProof/>
+        </w:rPr>
         <w:drawing>
           <wp:inline distT="0" distB="0" distL="0" distR="0" wp14:anchorId="16B78519" wp14:editId="4D799E35">
             <wp:extent cx="4208370" cy="3838634"/>
@@ -435,6 +441,9 @@
         <w:ind w:left="1800"/>
       </w:pPr>
       <w:r>
+        <w:rPr>
+          <w:noProof/>
+        </w:rPr>
         <w:drawing>
           <wp:inline distT="0" distB="0" distL="0" distR="0" wp14:anchorId="1AC14672" wp14:editId="6E595CC4">
             <wp:extent cx="4760403" cy="3249373"/>
@@ -484,6 +493,9 @@
         <w:ind w:left="1800"/>
       </w:pPr>
       <w:r>
+        <w:rPr>
+          <w:noProof/>
+        </w:rPr>
         <w:drawing>
           <wp:inline distT="0" distB="0" distL="0" distR="0" wp14:anchorId="69778288" wp14:editId="5FD19238">
             <wp:extent cx="5731510" cy="4681855"/>
@@ -527,6 +539,9 @@
         <w:ind w:left="1800"/>
       </w:pPr>
       <w:r>
+        <w:rPr>
+          <w:noProof/>
+        </w:rPr>
         <w:lastRenderedPageBreak/>
         <w:drawing>
           <wp:inline distT="0" distB="0" distL="0" distR="0" wp14:anchorId="17BFFF7B" wp14:editId="1553B2BC">
@@ -571,6 +586,9 @@
         <w:ind w:left="1800"/>
       </w:pPr>
       <w:r>
+        <w:rPr>
+          <w:noProof/>
+        </w:rPr>
         <w:drawing>
           <wp:inline distT="0" distB="0" distL="0" distR="0" wp14:anchorId="586385E8" wp14:editId="5CB31D45">
             <wp:extent cx="4881118" cy="1883011"/>
@@ -629,7 +647,113 @@
         </w:numPr>
       </w:pPr>
       <w:r>
-        <w:t>MQTT Protocol for connection – need to determine MQTT 5 vs MQTT 3</w:t>
+        <w:t>Used Simulated Test.py</w:t>
+      </w:r>
+    </w:p>
+    <w:p>
+      <w:pPr>
+        <w:pStyle w:val="ListParagraph"/>
+        <w:numPr>
+          <w:ilvl w:val="1"/>
+          <w:numId w:val="1"/>
+        </w:numPr>
+      </w:pPr>
+      <w:r>
+        <w:t xml:space="preserve">Setup </w:t>
+      </w:r>
+      <w:r>
+        <w:t>Security Policy under Thing to accept credentials and client connection</w:t>
+      </w:r>
+    </w:p>
+    <w:p>
+      <w:pPr>
+        <w:pStyle w:val="ListParagraph"/>
+        <w:numPr>
+          <w:ilvl w:val="1"/>
+          <w:numId w:val="1"/>
+        </w:numPr>
+      </w:pPr>
+      <w:r>
+        <w:t>Testing shown below:</w:t>
+      </w:r>
+    </w:p>
+    <w:p>
+      <w:r>
+        <w:lastRenderedPageBreak/>
+        <w:drawing>
+          <wp:inline distT="0" distB="0" distL="0" distR="0" wp14:anchorId="10E69C9A" wp14:editId="10F8C693">
+            <wp:extent cx="5731510" cy="2794000"/>
+            <wp:effectExtent l="0" t="0" r="2540" b="6350"/>
+            <wp:docPr id="136923724" name="Picture 136923724" descr="A screenshot of a computer&#10;&#10;Description automatically generated"/>
+            <wp:cNvGraphicFramePr>
+              <a:graphicFrameLocks xmlns:a="http://schemas.openxmlformats.org/drawingml/2006/main" noChangeAspect="1"/>
+            </wp:cNvGraphicFramePr>
+            <a:graphic xmlns:a="http://schemas.openxmlformats.org/drawingml/2006/main">
+              <a:graphicData uri="http://schemas.openxmlformats.org/drawingml/2006/picture">
+                <pic:pic xmlns:pic="http://schemas.openxmlformats.org/drawingml/2006/picture">
+                  <pic:nvPicPr>
+                    <pic:cNvPr id="136923724" name="Picture 136923724" descr="A screenshot of a computer&#10;&#10;Description automatically generated"/>
+                    <pic:cNvPicPr/>
+                  </pic:nvPicPr>
+                  <pic:blipFill>
+                    <a:blip r:embed="rId15"/>
+                    <a:stretch>
+                      <a:fillRect/>
+                    </a:stretch>
+                  </pic:blipFill>
+                  <pic:spPr>
+                    <a:xfrm>
+                      <a:off x="0" y="0"/>
+                      <a:ext cx="5731510" cy="2794000"/>
+                    </a:xfrm>
+                    <a:prstGeom prst="rect">
+                      <a:avLst/>
+                    </a:prstGeom>
+                  </pic:spPr>
+                </pic:pic>
+              </a:graphicData>
+            </a:graphic>
+          </wp:inline>
+        </w:drawing>
+      </w:r>
+    </w:p>
+    <w:p>
+      <w:r>
+        <w:drawing>
+          <wp:inline distT="0" distB="0" distL="0" distR="0" wp14:anchorId="433E17E1" wp14:editId="17D4E9B6">
+            <wp:extent cx="5731510" cy="3014345"/>
+            <wp:effectExtent l="0" t="0" r="2540" b="0"/>
+            <wp:docPr id="419008516" name="Picture 419008516" descr="A screenshot of a computer&#10;&#10;Description automatically generated"/>
+            <wp:cNvGraphicFramePr>
+              <a:graphicFrameLocks xmlns:a="http://schemas.openxmlformats.org/drawingml/2006/main" noChangeAspect="1"/>
+            </wp:cNvGraphicFramePr>
+            <a:graphic xmlns:a="http://schemas.openxmlformats.org/drawingml/2006/main">
+              <a:graphicData uri="http://schemas.openxmlformats.org/drawingml/2006/picture">
+                <pic:pic xmlns:pic="http://schemas.openxmlformats.org/drawingml/2006/picture">
+                  <pic:nvPicPr>
+                    <pic:cNvPr id="1599752465" name="Picture 1" descr="A screenshot of a computer&#10;&#10;Description automatically generated"/>
+                    <pic:cNvPicPr/>
+                  </pic:nvPicPr>
+                  <pic:blipFill>
+                    <a:blip r:embed="rId16"/>
+                    <a:stretch>
+                      <a:fillRect/>
+                    </a:stretch>
+                  </pic:blipFill>
+                  <pic:spPr>
+                    <a:xfrm>
+                      <a:off x="0" y="0"/>
+                      <a:ext cx="5731510" cy="3014345"/>
+                    </a:xfrm>
+                    <a:prstGeom prst="rect">
+                      <a:avLst/>
+                    </a:prstGeom>
+                  </pic:spPr>
+                </pic:pic>
+              </a:graphicData>
+            </a:graphic>
+          </wp:inline>
+        </w:drawing>
       </w:r>
     </w:p>
     <w:p>
@@ -683,7 +807,6 @@
     <w:p/>
     <w:p>
       <w:r>
-        <w:lastRenderedPageBreak/>
         <w:t>Communication to Database Proposed architecture for maximum functionality (livestreaming video) Work in Progress:</w:t>
       </w:r>
     </w:p>
@@ -735,6 +858,7 @@
         <w:t>…. Not sure need to look into this</w:t>
       </w:r>
     </w:p>
+    <w:p/>
     <w:sectPr>
       <w:pgSz w:w="11906" w:h="16838"/>
       <w:pgMar w:top="1440" w:right="1440" w:bottom="1440" w:left="1440" w:header="708" w:footer="708" w:gutter="0"/>

</xml_diff>